<commit_message>
Added summary of main idea
</commit_message>
<xml_diff>
--- a/Class structure.docx
+++ b/Class structure.docx
@@ -4,11 +4,197 @@
   <w:body>
     <w:p>
       <w:pPr>
+        <w:pStyle w:val="a4"/>
+      </w:pPr>
+      <w:r>
+        <w:t>Class structure</w:t>
+      </w:r>
+    </w:p>
+    <w:p>
+      <w:pPr>
         <w:pStyle w:val="1"/>
         <w:bidi w:val="0"/>
       </w:pPr>
       <w:r>
-        <w:t>Class structure</w:t>
+        <w:t>Main idea</w:t>
+      </w:r>
+    </w:p>
+    <w:p>
+      <w:pPr>
+        <w:bidi w:val="0"/>
+      </w:pPr>
+      <w:r>
+        <w:t>We wanted to make the design scalable</w:t>
+      </w:r>
+      <w:r>
+        <w:t xml:space="preserve">, so we created a </w:t>
+      </w:r>
+      <w:proofErr w:type="spellStart"/>
+      <w:r>
+        <w:rPr>
+          <w:b/>
+          <w:bCs/>
+        </w:rPr>
+        <w:t>MobilePhone</w:t>
+      </w:r>
+      <w:proofErr w:type="spellEnd"/>
+      <w:r>
+        <w:t xml:space="preserve"> class that represents the device memory and holds a</w:t>
+      </w:r>
+      <w:r>
+        <w:t xml:space="preserve"> </w:t>
+      </w:r>
+      <w:r>
+        <w:t xml:space="preserve">polymorphic </w:t>
+      </w:r>
+      <w:r>
+        <w:t>list of applications</w:t>
+      </w:r>
+      <w:r>
+        <w:t xml:space="preserve"> (any class that implements the </w:t>
+      </w:r>
+      <w:r>
+        <w:rPr>
+          <w:b/>
+          <w:bCs/>
+        </w:rPr>
+        <w:t>Applicable</w:t>
+      </w:r>
+      <w:r>
+        <w:t xml:space="preserve"> interface)</w:t>
+      </w:r>
+      <w:r>
+        <w:t xml:space="preserve"> that could grow and shrink</w:t>
+      </w:r>
+      <w:r>
+        <w:t xml:space="preserve"> without changing the way the system operates.</w:t>
+      </w:r>
+    </w:p>
+    <w:p>
+      <w:pPr>
+        <w:bidi w:val="0"/>
+      </w:pPr>
+      <w:r>
+        <w:t xml:space="preserve">Like in a real phone, </w:t>
+      </w:r>
+      <w:proofErr w:type="spellStart"/>
+      <w:r>
+        <w:rPr>
+          <w:b/>
+          <w:bCs/>
+        </w:rPr>
+        <w:t>MobilePhone</w:t>
+      </w:r>
+      <w:proofErr w:type="spellEnd"/>
+      <w:r>
+        <w:t xml:space="preserve"> has an </w:t>
+      </w:r>
+      <w:proofErr w:type="spellStart"/>
+      <w:r>
+        <w:rPr>
+          <w:b/>
+          <w:bCs/>
+        </w:rPr>
+        <w:t>OperatingSystem</w:t>
+      </w:r>
+      <w:proofErr w:type="spellEnd"/>
+      <w:r>
+        <w:t xml:space="preserve">, which is an application that manages all the other applications. </w:t>
+      </w:r>
+      <w:r>
+        <w:t>I</w:t>
+      </w:r>
+      <w:r>
+        <w:t>t</w:t>
+      </w:r>
+      <w:r>
+        <w:t xml:space="preserve">s </w:t>
+      </w:r>
+      <w:r>
+        <w:rPr>
+          <w:i/>
+          <w:iCs/>
+        </w:rPr>
+        <w:t>apply()</w:t>
+      </w:r>
+      <w:r>
+        <w:t xml:space="preserve"> method</w:t>
+      </w:r>
+      <w:r>
+        <w:t xml:space="preserve"> is </w:t>
+      </w:r>
+      <w:r>
+        <w:t xml:space="preserve">responsible of </w:t>
+      </w:r>
+      <w:r>
+        <w:t xml:space="preserve">displaying the main menu, and its </w:t>
+      </w:r>
+      <w:proofErr w:type="spellStart"/>
+      <w:r>
+        <w:rPr>
+          <w:i/>
+          <w:iCs/>
+        </w:rPr>
+        <w:t>printApp</w:t>
+      </w:r>
+      <w:proofErr w:type="spellEnd"/>
+      <w:r>
+        <w:rPr>
+          <w:i/>
+          <w:iCs/>
+        </w:rPr>
+        <w:t>()</w:t>
+      </w:r>
+      <w:r>
+        <w:t xml:space="preserve"> method prints the list of currently installed applications.</w:t>
+      </w:r>
+    </w:p>
+    <w:p>
+      <w:pPr>
+        <w:bidi w:val="0"/>
+      </w:pPr>
+      <w:r>
+        <w:t xml:space="preserve">The </w:t>
+      </w:r>
+      <w:r>
+        <w:rPr>
+          <w:b/>
+          <w:bCs/>
+        </w:rPr>
+        <w:t>Contact</w:t>
+      </w:r>
+      <w:r>
+        <w:t xml:space="preserve"> list is held by</w:t>
+      </w:r>
+      <w:r>
+        <w:t xml:space="preserve"> </w:t>
+      </w:r>
+      <w:proofErr w:type="spellStart"/>
+      <w:r>
+        <w:rPr>
+          <w:b/>
+          <w:bCs/>
+        </w:rPr>
+        <w:t>MobilePhone</w:t>
+      </w:r>
+      <w:proofErr w:type="spellEnd"/>
+      <w:r>
+        <w:t>,</w:t>
+      </w:r>
+      <w:r>
+        <w:t xml:space="preserve"> and</w:t>
+      </w:r>
+      <w:r>
+        <w:t xml:space="preserve"> its reference is passed to the constructors of the applications that need it.</w:t>
+      </w:r>
+    </w:p>
+    <w:p>
+      <w:pPr>
+        <w:pStyle w:val="1"/>
+        <w:bidi w:val="0"/>
+      </w:pPr>
+      <w:r>
+        <w:t>The classes and interfaces</w:t>
       </w:r>
     </w:p>
     <w:p>
@@ -28,7 +214,15 @@
         <w:bidi w:val="0"/>
       </w:pPr>
       <w:r>
-        <w:t>Has two methodes:</w:t>
+        <w:t xml:space="preserve">Has two </w:t>
+      </w:r>
+      <w:proofErr w:type="spellStart"/>
+      <w:r>
+        <w:t>methodes</w:t>
+      </w:r>
+      <w:proofErr w:type="spellEnd"/>
+      <w:r>
+        <w:t>:</w:t>
       </w:r>
     </w:p>
     <w:p>
@@ -70,6 +264,35 @@
         </w:rPr>
         <w:t>)</w:t>
       </w:r>
+      <w:r>
+        <w:rPr>
+          <w:i/>
+          <w:iCs/>
+        </w:rPr>
+        <w:tab/>
+      </w:r>
+      <w:r>
+        <w:t>displays interactive menu, receives input</w:t>
+      </w:r>
+      <w:r>
+        <w:t xml:space="preserve"> from </w:t>
+      </w:r>
+      <w:r>
+        <w:rPr>
+          <w:i/>
+          <w:iCs/>
+        </w:rPr>
+        <w:t>s</w:t>
+      </w:r>
+      <w:r>
+        <w:t>, calls private methods accordingly and prints the outputs</w:t>
+      </w:r>
+      <w:r>
+        <w:t xml:space="preserve"> to the screen.</w:t>
+      </w:r>
+      <w:r>
+        <w:t xml:space="preserve"> </w:t>
+      </w:r>
     </w:p>
     <w:p>
       <w:pPr>
@@ -80,12 +303,21 @@
         </w:numPr>
         <w:bidi w:val="0"/>
       </w:pPr>
-      <w:r>
-        <w:rPr>
-          <w:i/>
-          <w:iCs/>
-        </w:rPr>
-        <w:t>printApp()</w:t>
+      <w:proofErr w:type="spellStart"/>
+      <w:r>
+        <w:rPr>
+          <w:i/>
+          <w:iCs/>
+        </w:rPr>
+        <w:t>printApp</w:t>
+      </w:r>
+      <w:proofErr w:type="spellEnd"/>
+      <w:r>
+        <w:rPr>
+          <w:i/>
+          <w:iCs/>
+        </w:rPr>
+        <w:t>()</w:t>
       </w:r>
     </w:p>
     <w:p>
@@ -93,9 +325,11 @@
         <w:pStyle w:val="2"/>
         <w:bidi w:val="0"/>
       </w:pPr>
+      <w:proofErr w:type="spellStart"/>
       <w:r>
         <w:t>MobilePhone</w:t>
       </w:r>
+      <w:proofErr w:type="spellEnd"/>
     </w:p>
     <w:p>
       <w:pPr>
@@ -114,6 +348,7 @@
         </w:numPr>
         <w:bidi w:val="0"/>
       </w:pPr>
+      <w:proofErr w:type="spellStart"/>
       <w:r>
         <w:rPr>
           <w:b/>
@@ -121,6 +356,7 @@
         </w:rPr>
         <w:t>ArrayList</w:t>
       </w:r>
+      <w:proofErr w:type="spellEnd"/>
       <w:r>
         <w:t xml:space="preserve"> of </w:t>
       </w:r>
@@ -151,6 +387,7 @@
         </w:numPr>
         <w:bidi w:val="0"/>
       </w:pPr>
+      <w:proofErr w:type="spellStart"/>
       <w:r>
         <w:rPr>
           <w:b/>
@@ -158,12 +395,14 @@
         </w:rPr>
         <w:t>ArrayList</w:t>
       </w:r>
+      <w:proofErr w:type="spellEnd"/>
       <w:r>
         <w:t xml:space="preserve"> of</w:t>
       </w:r>
       <w:r>
         <w:t xml:space="preserve"> </w:t>
       </w:r>
+      <w:proofErr w:type="spellStart"/>
       <w:r>
         <w:rPr>
           <w:b/>
@@ -174,6 +413,7 @@
       <w:r>
         <w:t>s</w:t>
       </w:r>
+      <w:proofErr w:type="spellEnd"/>
     </w:p>
     <w:p>
       <w:pPr>
@@ -217,6 +457,7 @@
       <w:r>
         <w:t xml:space="preserve">inner-class </w:t>
       </w:r>
+      <w:proofErr w:type="spellStart"/>
       <w:r>
         <w:rPr>
           <w:b/>
@@ -224,6 +465,7 @@
         </w:rPr>
         <w:t>OperatingSystem</w:t>
       </w:r>
+      <w:proofErr w:type="spellEnd"/>
       <w:r>
         <w:t>.</w:t>
       </w:r>
@@ -233,15 +475,14 @@
         <w:pStyle w:val="2"/>
         <w:bidi w:val="0"/>
       </w:pPr>
-      <w:r>
-        <w:t>MobilePhone</w:t>
-      </w:r>
-      <w:r>
-        <w:t>.</w:t>
+      <w:proofErr w:type="spellStart"/>
+      <w:r>
+        <w:t>MobilePhone.</w:t>
       </w:r>
       <w:r>
         <w:t>OperatingSystem</w:t>
       </w:r>
+      <w:proofErr w:type="spellEnd"/>
     </w:p>
     <w:p>
       <w:pPr>
@@ -266,6 +507,7 @@
       <w:r>
         <w:t xml:space="preserve"> the other </w:t>
       </w:r>
+      <w:proofErr w:type="spellStart"/>
       <w:r>
         <w:rPr>
           <w:b/>
@@ -276,6 +518,7 @@
       <w:r>
         <w:t>s</w:t>
       </w:r>
+      <w:proofErr w:type="spellEnd"/>
       <w:r>
         <w:t>.</w:t>
       </w:r>
@@ -344,6 +587,7 @@
         </w:rPr>
         <w:t xml:space="preserve">Int </w:t>
       </w:r>
+      <w:proofErr w:type="spellStart"/>
       <w:r>
         <w:rPr>
           <w:i/>
@@ -351,6 +595,7 @@
         </w:rPr>
         <w:t>phonenumber</w:t>
       </w:r>
+      <w:proofErr w:type="spellEnd"/>
     </w:p>
     <w:p>
       <w:pPr>
@@ -361,12 +606,20 @@
         </w:numPr>
         <w:bidi w:val="0"/>
       </w:pPr>
-      <w:r>
-        <w:rPr>
-          <w:b/>
-          <w:bCs/>
-        </w:rPr>
-        <w:t>Arrayl</w:t>
+      <w:proofErr w:type="spellStart"/>
+      <w:r>
+        <w:rPr>
+          <w:b/>
+          <w:bCs/>
+        </w:rPr>
+        <w:t>Array</w:t>
+      </w:r>
+      <w:r>
+        <w:rPr>
+          <w:b/>
+          <w:bCs/>
+        </w:rPr>
+        <w:t>L</w:t>
       </w:r>
       <w:r>
         <w:rPr>
@@ -375,6 +628,7 @@
         </w:rPr>
         <w:t>ist</w:t>
       </w:r>
+      <w:proofErr w:type="spellEnd"/>
       <w:r>
         <w:t xml:space="preserve"> of </w:t>
       </w:r>
@@ -407,12 +661,14 @@
         <w:pStyle w:val="2"/>
         <w:bidi w:val="0"/>
       </w:pPr>
+      <w:proofErr w:type="spellStart"/>
       <w:r>
         <w:t>Phonebook</w:t>
       </w:r>
       <w:r>
         <w:t>App</w:t>
       </w:r>
+      <w:proofErr w:type="spellEnd"/>
     </w:p>
     <w:p>
       <w:pPr>
@@ -429,14 +685,12 @@
         <w:t>Applicable</w:t>
       </w:r>
       <w:r>
-        <w:t>.</w:t>
-      </w:r>
-      <w:r>
-        <w:t xml:space="preserve"> </w:t>
+        <w:t xml:space="preserve">. </w:t>
       </w:r>
       <w:r>
         <w:t xml:space="preserve">In charge of managing the contact list. Updates </w:t>
       </w:r>
+      <w:proofErr w:type="spellStart"/>
       <w:r>
         <w:rPr>
           <w:b/>
@@ -444,18 +698,34 @@
         </w:rPr>
         <w:t>CalendarApp</w:t>
       </w:r>
+      <w:proofErr w:type="spellEnd"/>
       <w:r>
         <w:t xml:space="preserve"> whenever a Contact is removed from list.</w:t>
       </w:r>
+      <w:r>
+        <w:t xml:space="preserve"> Holds a reference to the </w:t>
+      </w:r>
+      <w:r>
+        <w:rPr>
+          <w:b/>
+          <w:bCs/>
+        </w:rPr>
+        <w:t>Contact</w:t>
+      </w:r>
+      <w:r>
+        <w:t>s list.</w:t>
+      </w:r>
     </w:p>
     <w:p>
       <w:pPr>
         <w:pStyle w:val="2"/>
         <w:bidi w:val="0"/>
       </w:pPr>
+      <w:proofErr w:type="spellStart"/>
       <w:r>
         <w:t>SmsApp</w:t>
       </w:r>
+      <w:proofErr w:type="spellEnd"/>
     </w:p>
     <w:p>
       <w:pPr>
@@ -472,10 +742,7 @@
         <w:t>Applicable</w:t>
       </w:r>
       <w:r>
-        <w:t>.</w:t>
-      </w:r>
-      <w:r>
-        <w:t xml:space="preserve"> </w:t>
+        <w:t xml:space="preserve">. </w:t>
       </w:r>
       <w:r>
         <w:t xml:space="preserve">In charge of managing </w:t>
@@ -490,15 +757,39 @@
       <w:r>
         <w:t>s</w:t>
       </w:r>
+      <w:r>
+        <w:t xml:space="preserve">. </w:t>
+      </w:r>
+      <w:r>
+        <w:t xml:space="preserve">Holds a reference to the </w:t>
+      </w:r>
+      <w:r>
+        <w:rPr>
+          <w:b/>
+          <w:bCs/>
+        </w:rPr>
+        <w:t>Contact</w:t>
+      </w:r>
+      <w:r>
+        <w:t>s list.</w:t>
+      </w:r>
+    </w:p>
+    <w:p>
+      <w:pPr>
+        <w:bidi w:val="0"/>
+      </w:pPr>
     </w:p>
     <w:p>
       <w:pPr>
         <w:pStyle w:val="2"/>
         <w:bidi w:val="0"/>
       </w:pPr>
-      <w:r>
+      <w:proofErr w:type="spellStart"/>
+      <w:r>
+        <w:lastRenderedPageBreak/>
         <w:t>AbstractCalendarEvent</w:t>
       </w:r>
+      <w:proofErr w:type="spellEnd"/>
       <w:r>
         <w:t xml:space="preserve"> – Abstract</w:t>
       </w:r>
@@ -508,7 +799,13 @@
         <w:bidi w:val="0"/>
       </w:pPr>
       <w:r>
-        <w:t>Abstract class of calendar events.</w:t>
+        <w:t xml:space="preserve">Abstract class of </w:t>
+      </w:r>
+      <w:r>
+        <w:t xml:space="preserve">a </w:t>
+      </w:r>
+      <w:r>
+        <w:t>calendar event.</w:t>
       </w:r>
       <w:r>
         <w:br/>
@@ -534,6 +831,7 @@
       <w:r>
         <w:t xml:space="preserve"> </w:t>
       </w:r>
+      <w:proofErr w:type="spellStart"/>
       <w:r>
         <w:rPr>
           <w:i/>
@@ -541,6 +839,7 @@
         </w:rPr>
         <w:t>date</w:t>
       </w:r>
+      <w:proofErr w:type="spellEnd"/>
       <w:r>
         <w:t xml:space="preserve"> </w:t>
       </w:r>
@@ -592,9 +891,11 @@
         <w:pStyle w:val="2"/>
         <w:bidi w:val="0"/>
       </w:pPr>
+      <w:proofErr w:type="spellStart"/>
       <w:r>
         <w:t>MeetingCalendarEvent</w:t>
       </w:r>
+      <w:proofErr w:type="spellEnd"/>
     </w:p>
     <w:p>
       <w:pPr>
@@ -606,6 +907,7 @@
       <w:r>
         <w:t xml:space="preserve"> </w:t>
       </w:r>
+      <w:proofErr w:type="spellStart"/>
       <w:r>
         <w:rPr>
           <w:b/>
@@ -613,12 +915,18 @@
         </w:rPr>
         <w:t>AbstractCalendarEvent</w:t>
       </w:r>
+      <w:proofErr w:type="spellEnd"/>
       <w:r>
         <w:t>.</w:t>
       </w:r>
       <w:r>
         <w:br/>
-        <w:t>has:</w:t>
+      </w:r>
+      <w:r>
+        <w:t>H</w:t>
+      </w:r>
+      <w:r>
+        <w:t>as:</w:t>
       </w:r>
     </w:p>
     <w:p>
@@ -640,6 +948,7 @@
       <w:r>
         <w:t xml:space="preserve"> </w:t>
       </w:r>
+      <w:proofErr w:type="spellStart"/>
       <w:r>
         <w:rPr>
           <w:i/>
@@ -647,18 +956,18 @@
         </w:rPr>
         <w:t>contact</w:t>
       </w:r>
+      <w:proofErr w:type="spellEnd"/>
     </w:p>
     <w:p>
       <w:pPr>
         <w:pStyle w:val="2"/>
         <w:bidi w:val="0"/>
       </w:pPr>
-      <w:r>
-        <w:t>Simple</w:t>
-      </w:r>
-      <w:r>
-        <w:t>CalendarEvent</w:t>
-      </w:r>
+      <w:proofErr w:type="spellStart"/>
+      <w:r>
+        <w:t>SimpleCalendarEvent</w:t>
+      </w:r>
+      <w:proofErr w:type="spellEnd"/>
     </w:p>
     <w:p>
       <w:pPr>
@@ -670,6 +979,7 @@
       <w:r>
         <w:t xml:space="preserve"> </w:t>
       </w:r>
+      <w:proofErr w:type="spellStart"/>
       <w:r>
         <w:rPr>
           <w:b/>
@@ -677,6 +987,7 @@
         </w:rPr>
         <w:t>AbstractCalendarEvent</w:t>
       </w:r>
+      <w:proofErr w:type="spellEnd"/>
       <w:r>
         <w:t>.</w:t>
       </w:r>
@@ -684,7 +995,10 @@
         <w:br/>
       </w:r>
       <w:r>
-        <w:t>has:</w:t>
+        <w:t>H</w:t>
+      </w:r>
+      <w:r>
+        <w:t>as:</w:t>
       </w:r>
     </w:p>
     <w:p>
@@ -719,10 +1033,11 @@
         <w:pStyle w:val="2"/>
         <w:bidi w:val="0"/>
       </w:pPr>
-      <w:r>
-        <w:lastRenderedPageBreak/>
+      <w:proofErr w:type="spellStart"/>
+      <w:r>
         <w:t>CalendarApp</w:t>
       </w:r>
+      <w:proofErr w:type="spellEnd"/>
     </w:p>
     <w:p>
       <w:pPr>
@@ -751,7 +1066,10 @@
         <w:br/>
       </w:r>
       <w:r>
-        <w:t>has:</w:t>
+        <w:t>H</w:t>
+      </w:r>
+      <w:r>
+        <w:t>as:</w:t>
       </w:r>
     </w:p>
     <w:p>
@@ -766,6 +1084,7 @@
       <w:r>
         <w:t xml:space="preserve">sorted </w:t>
       </w:r>
+      <w:proofErr w:type="spellStart"/>
       <w:r>
         <w:rPr>
           <w:b/>
@@ -773,9 +1092,11 @@
         </w:rPr>
         <w:t>ArrayList</w:t>
       </w:r>
+      <w:proofErr w:type="spellEnd"/>
       <w:r>
         <w:t xml:space="preserve"> of </w:t>
       </w:r>
+      <w:proofErr w:type="spellStart"/>
       <w:r>
         <w:rPr>
           <w:b/>
@@ -786,9 +1107,11 @@
       <w:r>
         <w:t>s</w:t>
       </w:r>
+      <w:proofErr w:type="spellEnd"/>
       <w:r>
         <w:t xml:space="preserve"> </w:t>
       </w:r>
+      <w:proofErr w:type="spellStart"/>
       <w:r>
         <w:rPr>
           <w:i/>
@@ -796,6 +1119,33 @@
         </w:rPr>
         <w:t>eventsList</w:t>
       </w:r>
+      <w:proofErr w:type="spellEnd"/>
+      <w:r>
+        <w:t>.</w:t>
+      </w:r>
+    </w:p>
+    <w:p>
+      <w:pPr>
+        <w:bidi w:val="0"/>
+      </w:pPr>
+      <w:r>
+        <w:t xml:space="preserve">Holds a reference to the </w:t>
+      </w:r>
+      <w:r>
+        <w:rPr>
+          <w:b/>
+          <w:bCs/>
+        </w:rPr>
+        <w:t>Contact</w:t>
+      </w:r>
+      <w:r>
+        <w:t>s list.</w:t>
+      </w:r>
+    </w:p>
+    <w:p>
+      <w:pPr>
+        <w:bidi w:val="0"/>
+      </w:pPr>
     </w:p>
     <w:p>
       <w:pPr>
@@ -905,9 +1255,11 @@
         <w:pStyle w:val="2"/>
         <w:bidi w:val="0"/>
       </w:pPr>
+      <w:proofErr w:type="spellStart"/>
       <w:r>
         <w:t>AudioMedia</w:t>
       </w:r>
+      <w:proofErr w:type="spellEnd"/>
     </w:p>
     <w:p>
       <w:pPr>
@@ -916,6 +1268,7 @@
       <w:r>
         <w:t xml:space="preserve">Extends </w:t>
       </w:r>
+      <w:proofErr w:type="spellStart"/>
       <w:r>
         <w:rPr>
           <w:b/>
@@ -923,6 +1276,7 @@
         </w:rPr>
         <w:t>AudioMedia</w:t>
       </w:r>
+      <w:proofErr w:type="spellEnd"/>
       <w:r>
         <w:t>.</w:t>
       </w:r>
@@ -945,18 +1299,11 @@
         <w:pStyle w:val="2"/>
         <w:bidi w:val="0"/>
       </w:pPr>
-      <w:r>
-        <w:t>Vi</w:t>
-      </w:r>
-      <w:r>
-        <w:t>d</w:t>
-      </w:r>
-      <w:r>
-        <w:t>e</w:t>
-      </w:r>
-      <w:r>
-        <w:t>oMedia</w:t>
-      </w:r>
+      <w:proofErr w:type="spellStart"/>
+      <w:r>
+        <w:t>VideoMedia</w:t>
+      </w:r>
+      <w:proofErr w:type="spellEnd"/>
     </w:p>
     <w:p>
       <w:pPr>
@@ -965,20 +1312,15 @@
       <w:r>
         <w:t xml:space="preserve">Extends </w:t>
       </w:r>
-      <w:r>
-        <w:rPr>
-          <w:b/>
-          <w:bCs/>
-        </w:rPr>
-        <w:t>Vide</w:t>
-      </w:r>
-      <w:r>
-        <w:rPr>
-          <w:b/>
-          <w:bCs/>
-        </w:rPr>
-        <w:t>oMedia</w:t>
-      </w:r>
+      <w:proofErr w:type="spellStart"/>
+      <w:r>
+        <w:rPr>
+          <w:b/>
+          <w:bCs/>
+        </w:rPr>
+        <w:t>VideoMedia</w:t>
+      </w:r>
+      <w:proofErr w:type="spellEnd"/>
       <w:r>
         <w:t>.</w:t>
       </w:r>
@@ -1001,9 +1343,11 @@
         <w:pStyle w:val="2"/>
         <w:bidi w:val="0"/>
       </w:pPr>
+      <w:proofErr w:type="spellStart"/>
       <w:r>
         <w:t>MediaPlayerApp</w:t>
       </w:r>
+      <w:proofErr w:type="spellEnd"/>
     </w:p>
     <w:p>
       <w:pPr>
@@ -1024,8 +1368,6 @@
       </w:r>
       <w:r>
         <w:br/>
-      </w:r>
-      <w:r>
         <w:t xml:space="preserve">In charge of playing and managing </w:t>
       </w:r>
       <w:r>
@@ -1052,6 +1394,7 @@
         </w:numPr>
         <w:bidi w:val="0"/>
       </w:pPr>
+      <w:proofErr w:type="spellStart"/>
       <w:r>
         <w:rPr>
           <w:b/>
@@ -1059,6 +1402,7 @@
         </w:rPr>
         <w:t>ArrayList</w:t>
       </w:r>
+      <w:proofErr w:type="spellEnd"/>
       <w:r>
         <w:t xml:space="preserve"> of </w:t>
       </w:r>
@@ -1600,7 +1944,7 @@
   <w:style w:type="paragraph" w:default="1" w:styleId="a">
     <w:name w:val="Normal"/>
     <w:qFormat/>
-    <w:rsid w:val="00823CB4"/>
+    <w:rsid w:val="00412B45"/>
     <w:pPr>
       <w:bidi/>
     </w:pPr>
@@ -1651,7 +1995,6 @@
   <w:style w:type="character" w:default="1" w:styleId="a0">
     <w:name w:val="Default Paragraph Font"/>
     <w:uiPriority w:val="1"/>
-    <w:semiHidden/>
     <w:unhideWhenUsed/>
   </w:style>
   <w:style w:type="table" w:default="1" w:styleId="a1">
@@ -1710,6 +2053,42 @@
       <w:color w:val="2F5496" w:themeColor="accent1" w:themeShade="BF"/>
       <w:sz w:val="26"/>
       <w:szCs w:val="26"/>
+    </w:rPr>
+  </w:style>
+  <w:style w:type="paragraph" w:styleId="a4">
+    <w:name w:val="Title"/>
+    <w:basedOn w:val="a"/>
+    <w:next w:val="a"/>
+    <w:link w:val="a5"/>
+    <w:uiPriority w:val="10"/>
+    <w:qFormat/>
+    <w:rsid w:val="00960F6A"/>
+    <w:pPr>
+      <w:bidi w:val="0"/>
+      <w:spacing w:after="0" w:line="240" w:lineRule="auto"/>
+      <w:contextualSpacing/>
+      <w:jc w:val="center"/>
+    </w:pPr>
+    <w:rPr>
+      <w:rFonts w:asciiTheme="majorHAnsi" w:eastAsiaTheme="majorEastAsia" w:hAnsiTheme="majorHAnsi" w:cstheme="majorBidi"/>
+      <w:spacing w:val="-10"/>
+      <w:kern w:val="28"/>
+      <w:sz w:val="56"/>
+      <w:szCs w:val="56"/>
+    </w:rPr>
+  </w:style>
+  <w:style w:type="character" w:customStyle="1" w:styleId="a5">
+    <w:name w:val="כותרת טקסט תו"/>
+    <w:basedOn w:val="a0"/>
+    <w:link w:val="a4"/>
+    <w:uiPriority w:val="10"/>
+    <w:rsid w:val="00960F6A"/>
+    <w:rPr>
+      <w:rFonts w:asciiTheme="majorHAnsi" w:eastAsiaTheme="majorEastAsia" w:hAnsiTheme="majorHAnsi" w:cstheme="majorBidi"/>
+      <w:spacing w:val="-10"/>
+      <w:kern w:val="28"/>
+      <w:sz w:val="56"/>
+      <w:szCs w:val="56"/>
     </w:rPr>
   </w:style>
 </w:styles>

</xml_diff>